<commit_message>
segundo commit añadiendo roles y primer sprint
</commit_message>
<xml_diff>
--- a/documentos/Etapa de requerimientos 1.docx
+++ b/documentos/Etapa de requerimientos 1.docx
@@ -96,20 +96,9 @@
           <w:shd w:val="clear" w:color="auto" w:fill="FFFFFF"/>
         </w:rPr>
         <w:lastRenderedPageBreak/>
-        <w:t xml:space="preserve">wild soul </w:t>
-      </w:r>
-    </w:p>
-    <w:p>
-      <w:pPr>
-        <w:pStyle w:val="Prrafodelista"/>
-        <w:numPr>
-          <w:ilvl w:val="0"/>
-          <w:numId w:val="2"/>
-        </w:numPr>
-        <w:rPr>
-          <w:color w:val="FF0000"/>
-        </w:rPr>
-      </w:pPr>
+        <w:t xml:space="preserve">scorpion </w:t>
+      </w:r>
+      <w:proofErr w:type="spellStart"/>
       <w:r>
         <w:rPr>
           <w:rFonts w:ascii="Roboto" w:hAnsi="Roboto"/>
@@ -118,20 +107,9 @@
           <w:szCs w:val="20"/>
           <w:shd w:val="clear" w:color="auto" w:fill="FFFFFF"/>
         </w:rPr>
-        <w:t>ink drop</w:t>
-      </w:r>
-    </w:p>
-    <w:p>
-      <w:pPr>
-        <w:pStyle w:val="Prrafodelista"/>
-        <w:numPr>
-          <w:ilvl w:val="0"/>
-          <w:numId w:val="2"/>
-        </w:numPr>
-        <w:rPr>
-          <w:color w:val="FF0000"/>
-        </w:rPr>
-      </w:pPr>
+        <w:t>pets</w:t>
+      </w:r>
+      <w:proofErr w:type="spellEnd"/>
       <w:r>
         <w:rPr>
           <w:rFonts w:ascii="Roboto" w:hAnsi="Roboto"/>
@@ -140,20 +118,8 @@
           <w:szCs w:val="20"/>
           <w:shd w:val="clear" w:color="auto" w:fill="FFFFFF"/>
         </w:rPr>
-        <w:t xml:space="preserve">ink tear </w:t>
-      </w:r>
-    </w:p>
-    <w:p>
-      <w:pPr>
-        <w:pStyle w:val="Prrafodelista"/>
-        <w:numPr>
-          <w:ilvl w:val="0"/>
-          <w:numId w:val="2"/>
-        </w:numPr>
-        <w:rPr>
-          <w:color w:val="FF0000"/>
-        </w:rPr>
-      </w:pPr>
+        <w:t xml:space="preserve"> </w:t>
+      </w:r>
       <w:r>
         <w:rPr>
           <w:rFonts w:ascii="Roboto" w:hAnsi="Roboto"/>
@@ -162,9 +128,8 @@
           <w:szCs w:val="20"/>
           <w:shd w:val="clear" w:color="auto" w:fill="FFFFFF"/>
         </w:rPr>
-        <w:t>s</w:t>
-      </w:r>
-      <w:bookmarkStart w:id="0" w:name="_GoBack"/>
+        <w:t xml:space="preserve">               </w:t>
+      </w:r>
       <w:r>
         <w:rPr>
           <w:rFonts w:ascii="Roboto" w:hAnsi="Roboto"/>
@@ -173,7 +138,7 @@
           <w:szCs w:val="20"/>
           <w:shd w:val="clear" w:color="auto" w:fill="FFFFFF"/>
         </w:rPr>
-        <w:t>corpion Ink</w:t>
+        <w:t xml:space="preserve">  </w:t>
       </w:r>
       <w:r>
         <w:rPr>
@@ -183,9 +148,21 @@
           <w:szCs w:val="20"/>
           <w:shd w:val="clear" w:color="auto" w:fill="FFFFFF"/>
         </w:rPr>
-        <w:t xml:space="preserve">                   </w:t>
-      </w:r>
-      <w:bookmarkEnd w:id="0"/>
+        <w:t xml:space="preserve">  </w:t>
+      </w:r>
+    </w:p>
+    <w:p>
+      <w:pPr>
+        <w:pStyle w:val="Prrafodelista"/>
+        <w:numPr>
+          <w:ilvl w:val="0"/>
+          <w:numId w:val="2"/>
+        </w:numPr>
+        <w:rPr>
+          <w:color w:val="FF0000"/>
+        </w:rPr>
+      </w:pPr>
+      <w:proofErr w:type="spellStart"/>
       <w:r>
         <w:rPr>
           <w:rFonts w:ascii="Roboto" w:hAnsi="Roboto"/>
@@ -194,20 +171,9 @@
           <w:szCs w:val="20"/>
           <w:shd w:val="clear" w:color="auto" w:fill="FFFFFF"/>
         </w:rPr>
-        <w:t>||</w:t>
-      </w:r>
-    </w:p>
-    <w:p>
-      <w:pPr>
-        <w:pStyle w:val="Prrafodelista"/>
-        <w:numPr>
-          <w:ilvl w:val="0"/>
-          <w:numId w:val="2"/>
-        </w:numPr>
-        <w:rPr>
-          <w:color w:val="FF0000"/>
-        </w:rPr>
-      </w:pPr>
+        <w:t>sweete</w:t>
+      </w:r>
+      <w:proofErr w:type="spellEnd"/>
       <w:r>
         <w:rPr>
           <w:rFonts w:ascii="Roboto" w:hAnsi="Roboto"/>
@@ -216,8 +182,9 @@
           <w:szCs w:val="20"/>
           <w:shd w:val="clear" w:color="auto" w:fill="FFFFFF"/>
         </w:rPr>
-        <w:t>black deer</w:t>
-      </w:r>
+        <w:t xml:space="preserve"> </w:t>
+      </w:r>
+      <w:proofErr w:type="spellStart"/>
       <w:r>
         <w:rPr>
           <w:rFonts w:ascii="Roboto" w:hAnsi="Roboto"/>
@@ -226,20 +193,9 @@
           <w:szCs w:val="20"/>
           <w:shd w:val="clear" w:color="auto" w:fill="FFFFFF"/>
         </w:rPr>
-        <w:t xml:space="preserve">                      |</w:t>
-      </w:r>
-    </w:p>
-    <w:p>
-      <w:pPr>
-        <w:pStyle w:val="Prrafodelista"/>
-        <w:numPr>
-          <w:ilvl w:val="0"/>
-          <w:numId w:val="2"/>
-        </w:numPr>
-        <w:rPr>
-          <w:color w:val="FF0000"/>
-        </w:rPr>
-      </w:pPr>
+        <w:t>pets</w:t>
+      </w:r>
+      <w:proofErr w:type="spellEnd"/>
       <w:r>
         <w:rPr>
           <w:rFonts w:ascii="Roboto" w:hAnsi="Roboto"/>
@@ -248,7 +204,7 @@
           <w:szCs w:val="20"/>
           <w:shd w:val="clear" w:color="auto" w:fill="FFFFFF"/>
         </w:rPr>
-        <w:t>pirate master</w:t>
+        <w:t xml:space="preserve"> </w:t>
       </w:r>
     </w:p>
     <w:p>
@@ -256,7 +212,7 @@
         <w:pStyle w:val="Prrafodelista"/>
         <w:numPr>
           <w:ilvl w:val="0"/>
-          <w:numId w:val="2"/>
+          <w:numId w:val="1"/>
         </w:numPr>
         <w:rPr>
           <w:color w:val="FF0000"/>
@@ -264,33 +220,309 @@
       </w:pPr>
       <w:r>
         <w:rPr>
-          <w:rFonts w:ascii="Roboto" w:hAnsi="Roboto"/>
-          <w:color w:val="202124"/>
-          <w:sz w:val="20"/>
-          <w:szCs w:val="20"/>
-          <w:shd w:val="clear" w:color="auto" w:fill="FFFFFF"/>
-        </w:rPr>
-        <w:t xml:space="preserve">ink style </w:t>
-      </w:r>
-      <w:r>
-        <w:rPr>
-          <w:rFonts w:ascii="Roboto" w:hAnsi="Roboto"/>
-          <w:color w:val="202124"/>
-          <w:sz w:val="20"/>
-          <w:szCs w:val="20"/>
-          <w:shd w:val="clear" w:color="auto" w:fill="FFFFFF"/>
-        </w:rPr>
-        <w:t xml:space="preserve">                           |</w:t>
-      </w:r>
-      <w:r>
-        <w:rPr>
-          <w:rFonts w:ascii="Roboto" w:hAnsi="Roboto"/>
-          <w:color w:val="202124"/>
-          <w:sz w:val="20"/>
-          <w:szCs w:val="20"/>
-          <w:shd w:val="clear" w:color="auto" w:fill="FFFFFF"/>
-        </w:rPr>
-        <w:t>|</w:t>
+          <w:color w:val="FF0000"/>
+        </w:rPr>
+        <w:t xml:space="preserve">toma de requerimientos </w:t>
+      </w:r>
+    </w:p>
+    <w:p>
+      <w:pPr>
+        <w:pStyle w:val="Prrafodelista"/>
+        <w:numPr>
+          <w:ilvl w:val="1"/>
+          <w:numId w:val="1"/>
+        </w:numPr>
+        <w:rPr>
+          <w:color w:val="000000" w:themeColor="text1"/>
+        </w:rPr>
+      </w:pPr>
+      <w:r>
+        <w:rPr>
+          <w:color w:val="000000" w:themeColor="text1"/>
+        </w:rPr>
+        <w:t xml:space="preserve">login con roles </w:t>
+      </w:r>
+    </w:p>
+    <w:p>
+      <w:pPr>
+        <w:pStyle w:val="Prrafodelista"/>
+        <w:numPr>
+          <w:ilvl w:val="2"/>
+          <w:numId w:val="1"/>
+        </w:numPr>
+        <w:rPr>
+          <w:color w:val="000000" w:themeColor="text1"/>
+        </w:rPr>
+      </w:pPr>
+      <w:r>
+        <w:rPr>
+          <w:color w:val="000000" w:themeColor="text1"/>
+        </w:rPr>
+        <w:t xml:space="preserve">admin </w:t>
+      </w:r>
+    </w:p>
+    <w:p>
+      <w:pPr>
+        <w:pStyle w:val="Prrafodelista"/>
+        <w:numPr>
+          <w:ilvl w:val="2"/>
+          <w:numId w:val="1"/>
+        </w:numPr>
+        <w:rPr>
+          <w:color w:val="000000" w:themeColor="text1"/>
+        </w:rPr>
+      </w:pPr>
+    </w:p>
+    <w:p>
+      <w:pPr>
+        <w:pStyle w:val="Prrafodelista"/>
+        <w:numPr>
+          <w:ilvl w:val="2"/>
+          <w:numId w:val="1"/>
+        </w:numPr>
+        <w:rPr>
+          <w:color w:val="000000" w:themeColor="text1"/>
+        </w:rPr>
+      </w:pPr>
+      <w:r>
+        <w:rPr>
+          <w:color w:val="000000" w:themeColor="text1"/>
+        </w:rPr>
+        <w:t>user</w:t>
+      </w:r>
+    </w:p>
+    <w:p>
+      <w:pPr>
+        <w:pStyle w:val="Prrafodelista"/>
+        <w:numPr>
+          <w:ilvl w:val="2"/>
+          <w:numId w:val="1"/>
+        </w:numPr>
+        <w:rPr>
+          <w:color w:val="000000" w:themeColor="text1"/>
+        </w:rPr>
+      </w:pPr>
+      <w:r>
+        <w:rPr>
+          <w:color w:val="000000" w:themeColor="text1"/>
+        </w:rPr>
+        <w:t>diseñador</w:t>
+      </w:r>
+    </w:p>
+    <w:p>
+      <w:pPr>
+        <w:pStyle w:val="Prrafodelista"/>
+        <w:numPr>
+          <w:ilvl w:val="1"/>
+          <w:numId w:val="1"/>
+        </w:numPr>
+        <w:rPr>
+          <w:color w:val="000000" w:themeColor="text1"/>
+        </w:rPr>
+      </w:pPr>
+      <w:r>
+        <w:rPr>
+          <w:color w:val="000000" w:themeColor="text1"/>
+        </w:rPr>
+        <w:t>página</w:t>
+      </w:r>
+      <w:r>
+        <w:rPr>
+          <w:color w:val="000000" w:themeColor="text1"/>
+        </w:rPr>
+        <w:t xml:space="preserve"> principal </w:t>
+      </w:r>
+    </w:p>
+    <w:p>
+      <w:pPr>
+        <w:pStyle w:val="Prrafodelista"/>
+        <w:numPr>
+          <w:ilvl w:val="2"/>
+          <w:numId w:val="1"/>
+        </w:numPr>
+        <w:rPr>
+          <w:color w:val="000000" w:themeColor="text1"/>
+        </w:rPr>
+      </w:pPr>
+      <w:r>
+        <w:rPr>
+          <w:color w:val="000000" w:themeColor="text1"/>
+        </w:rPr>
+        <w:t xml:space="preserve">menú navegación </w:t>
+      </w:r>
+    </w:p>
+    <w:p>
+      <w:pPr>
+        <w:pStyle w:val="Prrafodelista"/>
+        <w:numPr>
+          <w:ilvl w:val="2"/>
+          <w:numId w:val="1"/>
+        </w:numPr>
+        <w:rPr>
+          <w:color w:val="000000" w:themeColor="text1"/>
+        </w:rPr>
+      </w:pPr>
+      <w:r>
+        <w:rPr>
+          <w:color w:val="000000" w:themeColor="text1"/>
+        </w:rPr>
+        <w:t xml:space="preserve">galería </w:t>
+      </w:r>
+    </w:p>
+    <w:p>
+      <w:pPr>
+        <w:pStyle w:val="Prrafodelista"/>
+        <w:numPr>
+          <w:ilvl w:val="2"/>
+          <w:numId w:val="1"/>
+        </w:numPr>
+        <w:rPr>
+          <w:color w:val="000000" w:themeColor="text1"/>
+        </w:rPr>
+      </w:pPr>
+      <w:r>
+        <w:rPr>
+          <w:color w:val="000000" w:themeColor="text1"/>
+        </w:rPr>
+        <w:t>buscador</w:t>
+      </w:r>
+    </w:p>
+    <w:p>
+      <w:pPr>
+        <w:pStyle w:val="Prrafodelista"/>
+        <w:numPr>
+          <w:ilvl w:val="1"/>
+          <w:numId w:val="1"/>
+        </w:numPr>
+        <w:rPr>
+          <w:color w:val="000000" w:themeColor="text1"/>
+        </w:rPr>
+      </w:pPr>
+      <w:r>
+        <w:rPr>
+          <w:color w:val="000000" w:themeColor="text1"/>
+        </w:rPr>
+        <w:t>categorías: galería</w:t>
+      </w:r>
+    </w:p>
+    <w:p>
+      <w:pPr>
+        <w:pStyle w:val="Prrafodelista"/>
+        <w:numPr>
+          <w:ilvl w:val="2"/>
+          <w:numId w:val="1"/>
+        </w:numPr>
+        <w:rPr>
+          <w:color w:val="000000" w:themeColor="text1"/>
+        </w:rPr>
+      </w:pPr>
+      <w:r>
+        <w:rPr>
+          <w:color w:val="000000" w:themeColor="text1"/>
+        </w:rPr>
+        <w:t>categorías</w:t>
+      </w:r>
+    </w:p>
+    <w:p>
+      <w:pPr>
+        <w:pStyle w:val="Prrafodelista"/>
+        <w:numPr>
+          <w:ilvl w:val="1"/>
+          <w:numId w:val="1"/>
+        </w:numPr>
+        <w:rPr>
+          <w:color w:val="000000" w:themeColor="text1"/>
+        </w:rPr>
+      </w:pPr>
+      <w:r>
+        <w:rPr>
+          <w:color w:val="000000" w:themeColor="text1"/>
+        </w:rPr>
+        <w:t>galería:</w:t>
+      </w:r>
+      <w:r>
+        <w:rPr>
+          <w:color w:val="000000" w:themeColor="text1"/>
+        </w:rPr>
+        <w:t xml:space="preserve"> imagen </w:t>
+      </w:r>
+    </w:p>
+    <w:p>
+      <w:pPr>
+        <w:pStyle w:val="Prrafodelista"/>
+        <w:numPr>
+          <w:ilvl w:val="2"/>
+          <w:numId w:val="1"/>
+        </w:numPr>
+        <w:rPr>
+          <w:color w:val="000000" w:themeColor="text1"/>
+        </w:rPr>
+      </w:pPr>
+      <w:r>
+        <w:rPr>
+          <w:color w:val="000000" w:themeColor="text1"/>
+        </w:rPr>
+        <w:t>Descripcion</w:t>
+      </w:r>
+      <w:r>
+        <w:rPr>
+          <w:color w:val="000000" w:themeColor="text1"/>
+        </w:rPr>
+        <w:t xml:space="preserve"> </w:t>
+      </w:r>
+    </w:p>
+    <w:p>
+      <w:pPr>
+        <w:pStyle w:val="Prrafodelista"/>
+        <w:numPr>
+          <w:ilvl w:val="2"/>
+          <w:numId w:val="1"/>
+        </w:numPr>
+        <w:rPr>
+          <w:color w:val="000000" w:themeColor="text1"/>
+        </w:rPr>
+      </w:pPr>
+      <w:r>
+        <w:rPr>
+          <w:color w:val="000000" w:themeColor="text1"/>
+        </w:rPr>
+        <w:t xml:space="preserve">interfaz desplegable </w:t>
+      </w:r>
+    </w:p>
+    <w:p>
+      <w:pPr>
+        <w:pStyle w:val="Prrafodelista"/>
+        <w:numPr>
+          <w:ilvl w:val="2"/>
+          <w:numId w:val="1"/>
+        </w:numPr>
+        <w:rPr>
+          <w:color w:val="000000" w:themeColor="text1"/>
+        </w:rPr>
+      </w:pPr>
+      <w:r>
+        <w:rPr>
+          <w:color w:val="000000" w:themeColor="text1"/>
+        </w:rPr>
+        <w:t>datos de contacto</w:t>
+      </w:r>
+    </w:p>
+    <w:p>
+      <w:pPr>
+        <w:pStyle w:val="Prrafodelista"/>
+        <w:numPr>
+          <w:ilvl w:val="3"/>
+          <w:numId w:val="1"/>
+        </w:numPr>
+        <w:rPr>
+          <w:color w:val="000000" w:themeColor="text1"/>
+        </w:rPr>
+      </w:pPr>
+      <w:r>
+        <w:rPr>
+          <w:color w:val="000000" w:themeColor="text1"/>
+        </w:rPr>
+        <w:t xml:space="preserve">botón </w:t>
       </w:r>
     </w:p>
     <w:p>
@@ -301,6 +533,276 @@
           <w:numId w:val="1"/>
         </w:numPr>
         <w:rPr>
+          <w:color w:val="000000" w:themeColor="text1"/>
+        </w:rPr>
+      </w:pPr>
+      <w:r>
+        <w:rPr>
+          <w:color w:val="000000" w:themeColor="text1"/>
+        </w:rPr>
+        <w:t>carpetas</w:t>
+      </w:r>
+    </w:p>
+    <w:p>
+      <w:pPr>
+        <w:pStyle w:val="Prrafodelista"/>
+        <w:numPr>
+          <w:ilvl w:val="1"/>
+          <w:numId w:val="1"/>
+        </w:numPr>
+        <w:rPr>
+          <w:color w:val="000000" w:themeColor="text1"/>
+        </w:rPr>
+      </w:pPr>
+      <w:r>
+        <w:rPr>
+          <w:color w:val="000000" w:themeColor="text1"/>
+        </w:rPr>
+        <w:t xml:space="preserve">carpeta documento:  </w:t>
+      </w:r>
+    </w:p>
+    <w:p>
+      <w:pPr>
+        <w:pStyle w:val="Prrafodelista"/>
+        <w:numPr>
+          <w:ilvl w:val="2"/>
+          <w:numId w:val="1"/>
+        </w:numPr>
+        <w:rPr>
+          <w:color w:val="000000" w:themeColor="text1"/>
+        </w:rPr>
+      </w:pPr>
+      <w:r>
+        <w:rPr>
+          <w:color w:val="000000" w:themeColor="text1"/>
+        </w:rPr>
+        <w:t>diagramas, documentos, videos</w:t>
+      </w:r>
+    </w:p>
+    <w:p>
+      <w:pPr>
+        <w:pStyle w:val="Prrafodelista"/>
+        <w:numPr>
+          <w:ilvl w:val="1"/>
+          <w:numId w:val="1"/>
+        </w:numPr>
+        <w:rPr>
+          <w:color w:val="000000" w:themeColor="text1"/>
+        </w:rPr>
+      </w:pPr>
+      <w:r>
+        <w:rPr>
+          <w:color w:val="000000" w:themeColor="text1"/>
+        </w:rPr>
+        <w:t xml:space="preserve"> capeta proyecto</w:t>
+      </w:r>
+      <w:r>
+        <w:rPr>
+          <w:color w:val="000000" w:themeColor="text1"/>
+        </w:rPr>
+        <w:t>: “</w:t>
+      </w:r>
+      <w:r>
+        <w:rPr>
+          <w:color w:val="000000" w:themeColor="text1"/>
+        </w:rPr>
+        <w:t>Laravel”</w:t>
+      </w:r>
+    </w:p>
+    <w:p>
+      <w:pPr>
+        <w:pStyle w:val="Prrafodelista"/>
+        <w:numPr>
+          <w:ilvl w:val="2"/>
+          <w:numId w:val="1"/>
+        </w:numPr>
+        <w:rPr>
+          <w:color w:val="000000" w:themeColor="text1"/>
+        </w:rPr>
+      </w:pPr>
+      <w:r>
+        <w:rPr>
+          <w:color w:val="000000" w:themeColor="text1"/>
+        </w:rPr>
+        <w:t>Todo lo relacionado con el proyecto</w:t>
+      </w:r>
+    </w:p>
+    <w:p>
+      <w:pPr>
+        <w:pStyle w:val="Prrafodelista"/>
+        <w:numPr>
+          <w:ilvl w:val="0"/>
+          <w:numId w:val="1"/>
+        </w:numPr>
+        <w:rPr>
+          <w:color w:val="000000" w:themeColor="text1"/>
+        </w:rPr>
+      </w:pPr>
+      <w:proofErr w:type="spellStart"/>
+      <w:r>
+        <w:rPr>
+          <w:color w:val="000000" w:themeColor="text1"/>
+        </w:rPr>
+        <w:t>Modulos</w:t>
+      </w:r>
+      <w:proofErr w:type="spellEnd"/>
+      <w:r>
+        <w:rPr>
+          <w:color w:val="000000" w:themeColor="text1"/>
+        </w:rPr>
+        <w:t xml:space="preserve"> </w:t>
+      </w:r>
+    </w:p>
+    <w:p>
+      <w:pPr>
+        <w:pStyle w:val="Prrafodelista"/>
+        <w:numPr>
+          <w:ilvl w:val="1"/>
+          <w:numId w:val="1"/>
+        </w:numPr>
+        <w:rPr>
+          <w:color w:val="000000" w:themeColor="text1"/>
+        </w:rPr>
+      </w:pPr>
+      <w:r>
+        <w:rPr>
+          <w:color w:val="000000" w:themeColor="text1"/>
+        </w:rPr>
+        <w:t xml:space="preserve">Login con roles </w:t>
+      </w:r>
+    </w:p>
+    <w:p>
+      <w:pPr>
+        <w:pStyle w:val="Prrafodelista"/>
+        <w:numPr>
+          <w:ilvl w:val="1"/>
+          <w:numId w:val="1"/>
+        </w:numPr>
+        <w:rPr>
+          <w:color w:val="000000" w:themeColor="text1"/>
+        </w:rPr>
+      </w:pPr>
+      <w:proofErr w:type="spellStart"/>
+      <w:r>
+        <w:rPr>
+          <w:color w:val="000000" w:themeColor="text1"/>
+        </w:rPr>
+        <w:t>Galeria</w:t>
+      </w:r>
+      <w:proofErr w:type="spellEnd"/>
+      <w:r>
+        <w:rPr>
+          <w:color w:val="000000" w:themeColor="text1"/>
+        </w:rPr>
+        <w:t xml:space="preserve"> con buscador </w:t>
+      </w:r>
+      <w:bookmarkStart w:id="0" w:name="_GoBack"/>
+      <w:bookmarkEnd w:id="0"/>
+    </w:p>
+    <w:p>
+      <w:pPr>
+        <w:pStyle w:val="Prrafodelista"/>
+        <w:numPr>
+          <w:ilvl w:val="1"/>
+          <w:numId w:val="1"/>
+        </w:numPr>
+        <w:rPr>
+          <w:color w:val="000000" w:themeColor="text1"/>
+        </w:rPr>
+      </w:pPr>
+      <w:proofErr w:type="spellStart"/>
+      <w:r>
+        <w:rPr>
+          <w:color w:val="000000" w:themeColor="text1"/>
+        </w:rPr>
+        <w:t>Galeria</w:t>
+      </w:r>
+      <w:proofErr w:type="spellEnd"/>
+      <w:r>
+        <w:rPr>
+          <w:color w:val="000000" w:themeColor="text1"/>
+        </w:rPr>
+        <w:t xml:space="preserve"> – imagen</w:t>
+      </w:r>
+    </w:p>
+    <w:p>
+      <w:pPr>
+        <w:pStyle w:val="Prrafodelista"/>
+        <w:numPr>
+          <w:ilvl w:val="2"/>
+          <w:numId w:val="1"/>
+        </w:numPr>
+        <w:rPr>
+          <w:color w:val="000000" w:themeColor="text1"/>
+        </w:rPr>
+      </w:pPr>
+      <w:r>
+        <w:rPr>
+          <w:color w:val="000000" w:themeColor="text1"/>
+        </w:rPr>
+        <w:t xml:space="preserve"> (e-</w:t>
+      </w:r>
+      <w:proofErr w:type="spellStart"/>
+      <w:r>
+        <w:rPr>
+          <w:color w:val="000000" w:themeColor="text1"/>
+        </w:rPr>
+        <w:t>commerce</w:t>
+      </w:r>
+      <w:proofErr w:type="spellEnd"/>
+      <w:r>
+        <w:rPr>
+          <w:color w:val="000000" w:themeColor="text1"/>
+        </w:rPr>
+        <w:t xml:space="preserve"> “carrito de compra”)</w:t>
+      </w:r>
+    </w:p>
+    <w:p>
+      <w:pPr>
+        <w:rPr>
+          <w:color w:val="000000" w:themeColor="text1"/>
+        </w:rPr>
+      </w:pPr>
+    </w:p>
+    <w:p>
+      <w:pPr>
+        <w:rPr>
+          <w:color w:val="000000" w:themeColor="text1"/>
+        </w:rPr>
+      </w:pPr>
+    </w:p>
+    <w:p>
+      <w:pPr>
+        <w:rPr>
+          <w:color w:val="000000" w:themeColor="text1"/>
+        </w:rPr>
+      </w:pPr>
+    </w:p>
+    <w:p>
+      <w:pPr>
+        <w:rPr>
+          <w:color w:val="000000" w:themeColor="text1"/>
+        </w:rPr>
+      </w:pPr>
+    </w:p>
+    <w:p>
+      <w:pPr>
+        <w:jc w:val="center"/>
+        <w:rPr>
+          <w:color w:val="000000" w:themeColor="text1"/>
+        </w:rPr>
+      </w:pPr>
+      <w:r>
+        <w:rPr>
+          <w:color w:val="000000" w:themeColor="text1"/>
+        </w:rPr>
+        <w:lastRenderedPageBreak/>
+        <w:t>SPRINT</w:t>
+      </w:r>
+    </w:p>
+    <w:p>
+      <w:pPr>
+        <w:rPr>
           <w:color w:val="FF0000"/>
         </w:rPr>
       </w:pPr>
@@ -308,7 +810,68 @@
         <w:rPr>
           <w:color w:val="FF0000"/>
         </w:rPr>
-        <w:t xml:space="preserve">toma de requerimientos </w:t>
+        <w:t xml:space="preserve">Sprint </w:t>
+      </w:r>
+      <w:r>
+        <w:rPr>
+          <w:color w:val="FF0000"/>
+        </w:rPr>
+        <w:t>-1.</w:t>
+      </w:r>
+      <w:r>
+        <w:rPr>
+          <w:color w:val="FF0000"/>
+        </w:rPr>
+        <w:t>:</w:t>
+      </w:r>
+      <w:r>
+        <w:rPr>
+          <w:color w:val="FF0000"/>
+        </w:rPr>
+        <w:t xml:space="preserve"> </w:t>
+      </w:r>
+      <w:r>
+        <w:rPr>
+          <w:color w:val="000000" w:themeColor="text1"/>
+        </w:rPr>
+        <w:t>conformación del equipo y organización modelado</w:t>
+      </w:r>
+      <w:r>
+        <w:rPr>
+          <w:color w:val="FF0000"/>
+        </w:rPr>
+        <w:t xml:space="preserve"> </w:t>
+      </w:r>
+    </w:p>
+    <w:p>
+      <w:pPr>
+        <w:pStyle w:val="Prrafodelista"/>
+        <w:numPr>
+          <w:ilvl w:val="0"/>
+          <w:numId w:val="3"/>
+        </w:numPr>
+        <w:rPr>
+          <w:color w:val="000000" w:themeColor="text1"/>
+        </w:rPr>
+      </w:pPr>
+      <w:r>
+        <w:rPr>
+          <w:color w:val="000000" w:themeColor="text1"/>
+        </w:rPr>
+        <w:t>Se definen los roles de equ</w:t>
+      </w:r>
+      <w:r>
+        <w:rPr>
+          <w:color w:val="000000" w:themeColor="text1"/>
+        </w:rPr>
+        <w:t>ipo para scrum master, product owner, team</w:t>
+      </w:r>
+      <w:r>
+        <w:rPr>
+          <w:color w:val="000000" w:themeColor="text1"/>
+        </w:rPr>
+        <w:br/>
+        <w:t>estos roles están divididos de la siguiente forma:</w:t>
       </w:r>
     </w:p>
     <w:p>
@@ -316,89 +879,17 @@
         <w:pStyle w:val="Prrafodelista"/>
         <w:numPr>
           <w:ilvl w:val="1"/>
-          <w:numId w:val="1"/>
-        </w:numPr>
-        <w:rPr>
-          <w:color w:val="000000" w:themeColor="text1"/>
-        </w:rPr>
-      </w:pPr>
-      <w:r>
-        <w:rPr>
-          <w:color w:val="000000" w:themeColor="text1"/>
-        </w:rPr>
-        <w:t xml:space="preserve">login con roles </w:t>
-      </w:r>
-    </w:p>
-    <w:p>
-      <w:pPr>
-        <w:pStyle w:val="Prrafodelista"/>
-        <w:numPr>
-          <w:ilvl w:val="2"/>
-          <w:numId w:val="1"/>
-        </w:numPr>
-        <w:rPr>
-          <w:color w:val="000000" w:themeColor="text1"/>
-        </w:rPr>
-      </w:pPr>
-      <w:r>
-        <w:rPr>
-          <w:color w:val="000000" w:themeColor="text1"/>
-        </w:rPr>
-        <w:t xml:space="preserve">admin </w:t>
-      </w:r>
-    </w:p>
-    <w:p>
-      <w:pPr>
-        <w:pStyle w:val="Prrafodelista"/>
-        <w:numPr>
-          <w:ilvl w:val="2"/>
-          <w:numId w:val="1"/>
-        </w:numPr>
-        <w:rPr>
-          <w:color w:val="000000" w:themeColor="text1"/>
-        </w:rPr>
-      </w:pPr>
-      <w:r>
-        <w:rPr>
-          <w:color w:val="000000" w:themeColor="text1"/>
-        </w:rPr>
-        <w:t>tatuador</w:t>
-      </w:r>
-    </w:p>
-    <w:p>
-      <w:pPr>
-        <w:pStyle w:val="Prrafodelista"/>
-        <w:numPr>
-          <w:ilvl w:val="2"/>
-          <w:numId w:val="1"/>
-        </w:numPr>
-        <w:rPr>
-          <w:color w:val="000000" w:themeColor="text1"/>
-        </w:rPr>
-      </w:pPr>
-      <w:r>
-        <w:rPr>
-          <w:color w:val="000000" w:themeColor="text1"/>
-        </w:rPr>
-        <w:t>user</w:t>
-      </w:r>
-    </w:p>
-    <w:p>
-      <w:pPr>
-        <w:pStyle w:val="Prrafodelista"/>
-        <w:numPr>
-          <w:ilvl w:val="2"/>
-          <w:numId w:val="1"/>
-        </w:numPr>
-        <w:rPr>
-          <w:color w:val="000000" w:themeColor="text1"/>
-        </w:rPr>
-      </w:pPr>
-      <w:r>
-        <w:rPr>
-          <w:color w:val="000000" w:themeColor="text1"/>
-        </w:rPr>
-        <w:t>diseñador</w:t>
+          <w:numId w:val="3"/>
+        </w:numPr>
+        <w:rPr>
+          <w:color w:val="000000" w:themeColor="text1"/>
+        </w:rPr>
+      </w:pPr>
+      <w:r>
+        <w:rPr>
+          <w:color w:val="000000" w:themeColor="text1"/>
+        </w:rPr>
+        <w:t>Jhosep será el Scrum Master</w:t>
       </w:r>
     </w:p>
     <w:p>
@@ -406,12 +897,96 @@
         <w:pStyle w:val="Prrafodelista"/>
         <w:numPr>
           <w:ilvl w:val="1"/>
-          <w:numId w:val="1"/>
-        </w:numPr>
-        <w:rPr>
-          <w:color w:val="000000" w:themeColor="text1"/>
-        </w:rPr>
-      </w:pPr>
+          <w:numId w:val="3"/>
+        </w:numPr>
+        <w:rPr>
+          <w:color w:val="000000" w:themeColor="text1"/>
+        </w:rPr>
+      </w:pPr>
+      <w:r>
+        <w:rPr>
+          <w:color w:val="000000" w:themeColor="text1"/>
+        </w:rPr>
+        <w:t>Brandon será el Product Owner</w:t>
+      </w:r>
+    </w:p>
+    <w:p>
+      <w:pPr>
+        <w:pStyle w:val="Prrafodelista"/>
+        <w:numPr>
+          <w:ilvl w:val="1"/>
+          <w:numId w:val="3"/>
+        </w:numPr>
+        <w:rPr>
+          <w:color w:val="000000" w:themeColor="text1"/>
+        </w:rPr>
+      </w:pPr>
+      <w:r>
+        <w:rPr>
+          <w:color w:val="000000" w:themeColor="text1"/>
+        </w:rPr>
+        <w:t xml:space="preserve">Leidy será </w:t>
+      </w:r>
+      <w:r>
+        <w:rPr>
+          <w:color w:val="000000" w:themeColor="text1"/>
+        </w:rPr>
+        <w:t>el team junto con Brandon y Jhosep.</w:t>
+      </w:r>
+      <w:r>
+        <w:rPr>
+          <w:color w:val="000000" w:themeColor="text1"/>
+        </w:rPr>
+        <w:br/>
+      </w:r>
+    </w:p>
+    <w:p>
+      <w:pPr>
+        <w:pStyle w:val="Prrafodelista"/>
+        <w:numPr>
+          <w:ilvl w:val="0"/>
+          <w:numId w:val="3"/>
+        </w:numPr>
+        <w:rPr>
+          <w:color w:val="000000" w:themeColor="text1"/>
+        </w:rPr>
+      </w:pPr>
+      <w:r>
+        <w:rPr>
+          <w:color w:val="000000" w:themeColor="text1"/>
+        </w:rPr>
+        <w:t>Nos dedicaremos</w:t>
+      </w:r>
+      <w:r>
+        <w:rPr>
+          <w:color w:val="000000" w:themeColor="text1"/>
+        </w:rPr>
+        <w:t xml:space="preserve"> a recrear la página principal del proyecto</w:t>
+      </w:r>
+      <w:r>
+        <w:rPr>
+          <w:color w:val="000000" w:themeColor="text1"/>
+        </w:rPr>
+        <w:t xml:space="preserve"> junto con su diseño y modelado de base de datos también el inicio de sesión para los usuarios y se tratara de definir los roles para la aplicación </w:t>
+      </w:r>
+    </w:p>
+    <w:p>
+      <w:pPr>
+        <w:pStyle w:val="Prrafodelista"/>
+        <w:numPr>
+          <w:ilvl w:val="1"/>
+          <w:numId w:val="3"/>
+        </w:numPr>
+        <w:rPr>
+          <w:color w:val="000000" w:themeColor="text1"/>
+        </w:rPr>
+      </w:pPr>
+      <w:r>
+        <w:rPr>
+          <w:color w:val="000000" w:themeColor="text1"/>
+        </w:rPr>
+        <w:t xml:space="preserve">El usuario debe tener acceso a una </w:t>
+      </w:r>
       <w:r>
         <w:rPr>
           <w:color w:val="000000" w:themeColor="text1"/>
@@ -422,61 +997,61 @@
         <w:rPr>
           <w:color w:val="000000" w:themeColor="text1"/>
         </w:rPr>
-        <w:t xml:space="preserve"> principal </w:t>
-      </w:r>
-    </w:p>
-    <w:p>
-      <w:pPr>
-        <w:pStyle w:val="Prrafodelista"/>
-        <w:numPr>
-          <w:ilvl w:val="2"/>
-          <w:numId w:val="1"/>
-        </w:numPr>
-        <w:rPr>
-          <w:color w:val="000000" w:themeColor="text1"/>
-        </w:rPr>
-      </w:pPr>
-      <w:r>
-        <w:rPr>
-          <w:color w:val="000000" w:themeColor="text1"/>
-        </w:rPr>
-        <w:t xml:space="preserve">menú navegación </w:t>
-      </w:r>
-    </w:p>
-    <w:p>
-      <w:pPr>
-        <w:pStyle w:val="Prrafodelista"/>
-        <w:numPr>
-          <w:ilvl w:val="2"/>
-          <w:numId w:val="1"/>
-        </w:numPr>
-        <w:rPr>
-          <w:color w:val="000000" w:themeColor="text1"/>
-        </w:rPr>
-      </w:pPr>
-      <w:r>
-        <w:rPr>
-          <w:color w:val="000000" w:themeColor="text1"/>
-        </w:rPr>
-        <w:t xml:space="preserve">galería </w:t>
-      </w:r>
-    </w:p>
-    <w:p>
-      <w:pPr>
-        <w:pStyle w:val="Prrafodelista"/>
-        <w:numPr>
-          <w:ilvl w:val="2"/>
-          <w:numId w:val="1"/>
-        </w:numPr>
-        <w:rPr>
-          <w:color w:val="000000" w:themeColor="text1"/>
-        </w:rPr>
-      </w:pPr>
-      <w:r>
-        <w:rPr>
-          <w:color w:val="000000" w:themeColor="text1"/>
-        </w:rPr>
-        <w:t>buscador</w:t>
+        <w:t xml:space="preserve"> principal donde se vean</w:t>
+      </w:r>
+      <w:r>
+        <w:rPr>
+          <w:color w:val="000000" w:themeColor="text1"/>
+        </w:rPr>
+        <w:t xml:space="preserve"> un mini</w:t>
+      </w:r>
+      <w:r>
+        <w:rPr>
+          <w:color w:val="000000" w:themeColor="text1"/>
+        </w:rPr>
+        <w:t xml:space="preserve"> catalogo </w:t>
+      </w:r>
+      <w:r>
+        <w:rPr>
+          <w:color w:val="000000" w:themeColor="text1"/>
+        </w:rPr>
+        <w:t xml:space="preserve">donde tendra acceso a un botón (ver </w:t>
+      </w:r>
+      <w:r>
+        <w:rPr>
+          <w:color w:val="000000" w:themeColor="text1"/>
+        </w:rPr>
+        <w:t>más</w:t>
+      </w:r>
+      <w:r>
+        <w:rPr>
+          <w:color w:val="000000" w:themeColor="text1"/>
+        </w:rPr>
+        <w:t xml:space="preserve">) </w:t>
+      </w:r>
+      <w:r>
+        <w:rPr>
+          <w:color w:val="000000" w:themeColor="text1"/>
+        </w:rPr>
+        <w:t xml:space="preserve">y </w:t>
+      </w:r>
+      <w:r>
+        <w:rPr>
+          <w:color w:val="000000" w:themeColor="text1"/>
+        </w:rPr>
+        <w:t>algunas de las</w:t>
+      </w:r>
+      <w:r>
+        <w:rPr>
+          <w:color w:val="000000" w:themeColor="text1"/>
+        </w:rPr>
+        <w:t xml:space="preserve"> categorías </w:t>
+      </w:r>
+      <w:r>
+        <w:rPr>
+          <w:color w:val="000000" w:themeColor="text1"/>
+        </w:rPr>
+        <w:t xml:space="preserve">de las mascotas </w:t>
       </w:r>
     </w:p>
     <w:p>
@@ -484,77 +1059,143 @@
         <w:pStyle w:val="Prrafodelista"/>
         <w:numPr>
           <w:ilvl w:val="1"/>
-          <w:numId w:val="1"/>
-        </w:numPr>
-        <w:rPr>
-          <w:color w:val="000000" w:themeColor="text1"/>
-        </w:rPr>
-      </w:pPr>
-      <w:r>
-        <w:rPr>
-          <w:color w:val="000000" w:themeColor="text1"/>
-        </w:rPr>
-        <w:t>categorías: galería</w:t>
-      </w:r>
-    </w:p>
-    <w:p>
-      <w:pPr>
-        <w:pStyle w:val="Prrafodelista"/>
-        <w:numPr>
-          <w:ilvl w:val="2"/>
-          <w:numId w:val="1"/>
-        </w:numPr>
-        <w:rPr>
-          <w:color w:val="000000" w:themeColor="text1"/>
-        </w:rPr>
-      </w:pPr>
+          <w:numId w:val="3"/>
+        </w:numPr>
+        <w:rPr>
+          <w:color w:val="000000" w:themeColor="text1"/>
+        </w:rPr>
+      </w:pPr>
+      <w:r>
+        <w:rPr>
+          <w:color w:val="000000" w:themeColor="text1"/>
+        </w:rPr>
+        <w:t xml:space="preserve">El usuario </w:t>
+      </w:r>
+      <w:r>
+        <w:rPr>
+          <w:color w:val="000000" w:themeColor="text1"/>
+        </w:rPr>
+        <w:t xml:space="preserve">por medio del botón (ver mas) </w:t>
+      </w:r>
+      <w:r>
+        <w:rPr>
+          <w:color w:val="000000" w:themeColor="text1"/>
+        </w:rPr>
+        <w:t>debe tener acceso a un catálogo de mascotas</w:t>
+      </w:r>
+      <w:r>
+        <w:rPr>
+          <w:color w:val="000000" w:themeColor="text1"/>
+        </w:rPr>
+        <w:t xml:space="preserve"> </w:t>
+      </w:r>
+      <w:r>
+        <w:rPr>
+          <w:color w:val="000000" w:themeColor="text1"/>
+        </w:rPr>
+        <w:t>más</w:t>
+      </w:r>
+      <w:r>
+        <w:rPr>
+          <w:color w:val="000000" w:themeColor="text1"/>
+        </w:rPr>
+        <w:t xml:space="preserve"> detallado junto con una variedad mas ampliada de </w:t>
+      </w:r>
       <w:r>
         <w:rPr>
           <w:color w:val="000000" w:themeColor="text1"/>
         </w:rPr>
         <w:t>categorías</w:t>
       </w:r>
+      <w:r>
+        <w:rPr>
+          <w:color w:val="000000" w:themeColor="text1"/>
+        </w:rPr>
+        <w:t>.</w:t>
+      </w:r>
     </w:p>
     <w:p>
       <w:pPr>
         <w:pStyle w:val="Prrafodelista"/>
         <w:numPr>
           <w:ilvl w:val="1"/>
-          <w:numId w:val="1"/>
-        </w:numPr>
-        <w:rPr>
-          <w:color w:val="000000" w:themeColor="text1"/>
-        </w:rPr>
-      </w:pPr>
-      <w:r>
-        <w:rPr>
-          <w:color w:val="000000" w:themeColor="text1"/>
-        </w:rPr>
-        <w:t>galería:</w:t>
-      </w:r>
-      <w:r>
-        <w:rPr>
-          <w:color w:val="000000" w:themeColor="text1"/>
-        </w:rPr>
-        <w:t xml:space="preserve"> imagen </w:t>
-      </w:r>
-    </w:p>
-    <w:p>
-      <w:pPr>
-        <w:pStyle w:val="Prrafodelista"/>
-        <w:numPr>
-          <w:ilvl w:val="2"/>
-          <w:numId w:val="1"/>
-        </w:numPr>
-        <w:rPr>
-          <w:color w:val="000000" w:themeColor="text1"/>
-        </w:rPr>
-      </w:pPr>
-      <w:r>
-        <w:rPr>
-          <w:color w:val="000000" w:themeColor="text1"/>
-        </w:rPr>
-        <w:t>Descripcion</w:t>
+          <w:numId w:val="3"/>
+        </w:numPr>
+        <w:rPr>
+          <w:color w:val="000000" w:themeColor="text1"/>
+        </w:rPr>
+      </w:pPr>
+      <w:r>
+        <w:rPr>
+          <w:color w:val="000000" w:themeColor="text1"/>
+        </w:rPr>
+        <w:t>El administrador tendrá acceso a crear usuarios y/o modificarlos por medio de un rol añadido como administrador.</w:t>
+      </w:r>
+    </w:p>
+    <w:p>
+      <w:pPr>
+        <w:pStyle w:val="Prrafodelista"/>
+        <w:numPr>
+          <w:ilvl w:val="1"/>
+          <w:numId w:val="3"/>
+        </w:numPr>
+        <w:rPr>
+          <w:color w:val="000000" w:themeColor="text1"/>
+        </w:rPr>
+      </w:pPr>
+      <w:r>
+        <w:rPr>
+          <w:color w:val="000000" w:themeColor="text1"/>
+        </w:rPr>
+        <w:t xml:space="preserve">El administrador tendrá acceso a una página </w:t>
+      </w:r>
+      <w:r>
+        <w:rPr>
+          <w:color w:val="000000" w:themeColor="text1"/>
+        </w:rPr>
+        <w:t xml:space="preserve">(crud) </w:t>
+      </w:r>
+      <w:r>
+        <w:rPr>
+          <w:color w:val="000000" w:themeColor="text1"/>
+        </w:rPr>
+        <w:t xml:space="preserve">donde podrá </w:t>
+      </w:r>
+      <w:r>
+        <w:rPr>
+          <w:color w:val="000000" w:themeColor="text1"/>
+        </w:rPr>
+        <w:t>ver o modificar dichos usuarios</w:t>
+      </w:r>
+    </w:p>
+    <w:p>
+      <w:pPr>
+        <w:pStyle w:val="Prrafodelista"/>
+        <w:numPr>
+          <w:ilvl w:val="1"/>
+          <w:numId w:val="3"/>
+        </w:numPr>
+        <w:rPr>
+          <w:color w:val="000000" w:themeColor="text1"/>
+        </w:rPr>
+      </w:pPr>
+      <w:r>
+        <w:rPr>
+          <w:color w:val="000000" w:themeColor="text1"/>
+        </w:rPr>
+        <w:t xml:space="preserve">El usuario </w:t>
+      </w:r>
+      <w:r>
+        <w:rPr>
+          <w:color w:val="000000" w:themeColor="text1"/>
+        </w:rPr>
+        <w:t>tendrá</w:t>
+      </w:r>
+      <w:r>
+        <w:rPr>
+          <w:color w:val="000000" w:themeColor="text1"/>
+        </w:rPr>
+        <w:t xml:space="preserve"> un acceso a Una página principal</w:t>
       </w:r>
       <w:r>
         <w:rPr>
@@ -562,77 +1203,29 @@
         </w:rPr>
         <w:t xml:space="preserve"> </w:t>
       </w:r>
-    </w:p>
-    <w:p>
-      <w:pPr>
-        <w:pStyle w:val="Prrafodelista"/>
-        <w:numPr>
-          <w:ilvl w:val="2"/>
-          <w:numId w:val="1"/>
-        </w:numPr>
-        <w:rPr>
-          <w:color w:val="000000" w:themeColor="text1"/>
-        </w:rPr>
-      </w:pPr>
-      <w:r>
-        <w:rPr>
-          <w:color w:val="000000" w:themeColor="text1"/>
-        </w:rPr>
-        <w:t xml:space="preserve">interfaz desplegable </w:t>
-      </w:r>
-    </w:p>
-    <w:p>
-      <w:pPr>
-        <w:pStyle w:val="Prrafodelista"/>
-        <w:numPr>
-          <w:ilvl w:val="2"/>
-          <w:numId w:val="1"/>
-        </w:numPr>
-        <w:rPr>
-          <w:color w:val="000000" w:themeColor="text1"/>
-        </w:rPr>
-      </w:pPr>
-      <w:r>
-        <w:rPr>
-          <w:color w:val="000000" w:themeColor="text1"/>
-        </w:rPr>
-        <w:t>datos de contacto</w:t>
-      </w:r>
-    </w:p>
-    <w:p>
-      <w:pPr>
-        <w:pStyle w:val="Prrafodelista"/>
-        <w:numPr>
-          <w:ilvl w:val="3"/>
-          <w:numId w:val="1"/>
-        </w:numPr>
-        <w:rPr>
-          <w:color w:val="000000" w:themeColor="text1"/>
-        </w:rPr>
-      </w:pPr>
-      <w:r>
-        <w:rPr>
-          <w:color w:val="000000" w:themeColor="text1"/>
-        </w:rPr>
-        <w:t xml:space="preserve">botón </w:t>
-      </w:r>
-    </w:p>
-    <w:p>
-      <w:pPr>
-        <w:pStyle w:val="Prrafodelista"/>
-        <w:numPr>
-          <w:ilvl w:val="0"/>
-          <w:numId w:val="1"/>
-        </w:numPr>
-        <w:rPr>
-          <w:color w:val="000000" w:themeColor="text1"/>
-        </w:rPr>
-      </w:pPr>
-      <w:r>
-        <w:rPr>
-          <w:color w:val="000000" w:themeColor="text1"/>
-        </w:rPr>
-        <w:t>carpetas</w:t>
+      <w:r>
+        <w:rPr>
+          <w:color w:val="000000" w:themeColor="text1"/>
+        </w:rPr>
+        <w:t>sin necesidad de estar logueado</w:t>
+      </w:r>
+      <w:r>
+        <w:rPr>
+          <w:color w:val="000000" w:themeColor="text1"/>
+        </w:rPr>
+        <w:t xml:space="preserve"> </w:t>
+      </w:r>
+      <w:r>
+        <w:rPr>
+          <w:color w:val="000000" w:themeColor="text1"/>
+        </w:rPr>
+        <w:t xml:space="preserve">la cual hablará de la aplicación y </w:t>
+      </w:r>
+      <w:r>
+        <w:rPr>
+          <w:color w:val="000000" w:themeColor="text1"/>
+        </w:rPr>
+        <w:t>que contiene esta.</w:t>
       </w:r>
     </w:p>
     <w:p>
@@ -640,211 +1233,93 @@
         <w:pStyle w:val="Prrafodelista"/>
         <w:numPr>
           <w:ilvl w:val="1"/>
-          <w:numId w:val="1"/>
-        </w:numPr>
-        <w:rPr>
-          <w:color w:val="000000" w:themeColor="text1"/>
-        </w:rPr>
-      </w:pPr>
-      <w:r>
-        <w:rPr>
-          <w:color w:val="000000" w:themeColor="text1"/>
-        </w:rPr>
-        <w:t xml:space="preserve">carpeta documento:  </w:t>
-      </w:r>
-    </w:p>
-    <w:p>
-      <w:pPr>
-        <w:pStyle w:val="Prrafodelista"/>
-        <w:numPr>
-          <w:ilvl w:val="2"/>
-          <w:numId w:val="1"/>
-        </w:numPr>
-        <w:rPr>
-          <w:color w:val="000000" w:themeColor="text1"/>
-        </w:rPr>
-      </w:pPr>
-      <w:r>
-        <w:rPr>
-          <w:color w:val="000000" w:themeColor="text1"/>
-        </w:rPr>
-        <w:t>diagramas, documentos, videos</w:t>
-      </w:r>
-    </w:p>
-    <w:p>
-      <w:pPr>
-        <w:pStyle w:val="Prrafodelista"/>
-        <w:numPr>
-          <w:ilvl w:val="1"/>
-          <w:numId w:val="1"/>
-        </w:numPr>
-        <w:rPr>
-          <w:color w:val="000000" w:themeColor="text1"/>
-        </w:rPr>
-      </w:pPr>
-      <w:r>
-        <w:rPr>
-          <w:color w:val="000000" w:themeColor="text1"/>
-        </w:rPr>
-        <w:t xml:space="preserve"> capeta proyecto</w:t>
-      </w:r>
-      <w:r>
-        <w:rPr>
-          <w:color w:val="000000" w:themeColor="text1"/>
-        </w:rPr>
-        <w:t>: “</w:t>
-      </w:r>
-      <w:r>
-        <w:rPr>
-          <w:color w:val="000000" w:themeColor="text1"/>
-        </w:rPr>
-        <w:t>Laravel”</w:t>
-      </w:r>
-    </w:p>
-    <w:p>
-      <w:pPr>
-        <w:pStyle w:val="Prrafodelista"/>
-        <w:numPr>
-          <w:ilvl w:val="2"/>
-          <w:numId w:val="1"/>
-        </w:numPr>
-        <w:rPr>
-          <w:color w:val="000000" w:themeColor="text1"/>
-        </w:rPr>
-      </w:pPr>
-      <w:r>
-        <w:rPr>
-          <w:color w:val="000000" w:themeColor="text1"/>
-        </w:rPr>
-        <w:t>Todo lo relacionado con el proyecto</w:t>
-      </w:r>
-    </w:p>
-    <w:p>
-      <w:pPr>
-        <w:pStyle w:val="Prrafodelista"/>
-        <w:numPr>
-          <w:ilvl w:val="0"/>
-          <w:numId w:val="1"/>
-        </w:numPr>
-        <w:rPr>
-          <w:color w:val="000000" w:themeColor="text1"/>
-        </w:rPr>
-      </w:pPr>
-      <w:proofErr w:type="spellStart"/>
-      <w:r>
-        <w:rPr>
-          <w:color w:val="000000" w:themeColor="text1"/>
-        </w:rPr>
-        <w:t>Modulos</w:t>
-      </w:r>
-      <w:proofErr w:type="spellEnd"/>
-      <w:r>
-        <w:rPr>
-          <w:color w:val="000000" w:themeColor="text1"/>
-        </w:rPr>
-        <w:t xml:space="preserve"> </w:t>
-      </w:r>
-    </w:p>
-    <w:p>
-      <w:pPr>
-        <w:pStyle w:val="Prrafodelista"/>
-        <w:numPr>
-          <w:ilvl w:val="1"/>
-          <w:numId w:val="1"/>
-        </w:numPr>
-        <w:rPr>
-          <w:color w:val="000000" w:themeColor="text1"/>
-        </w:rPr>
-      </w:pPr>
-      <w:r>
-        <w:rPr>
-          <w:color w:val="000000" w:themeColor="text1"/>
-        </w:rPr>
-        <w:t xml:space="preserve">Login con roles </w:t>
-      </w:r>
-    </w:p>
-    <w:p>
-      <w:pPr>
-        <w:pStyle w:val="Prrafodelista"/>
-        <w:numPr>
-          <w:ilvl w:val="1"/>
-          <w:numId w:val="1"/>
-        </w:numPr>
-        <w:rPr>
-          <w:color w:val="000000" w:themeColor="text1"/>
-        </w:rPr>
-      </w:pPr>
-      <w:proofErr w:type="spellStart"/>
-      <w:r>
-        <w:rPr>
-          <w:color w:val="000000" w:themeColor="text1"/>
-        </w:rPr>
-        <w:t>Galeria</w:t>
-      </w:r>
-      <w:proofErr w:type="spellEnd"/>
-      <w:r>
-        <w:rPr>
-          <w:color w:val="000000" w:themeColor="text1"/>
-        </w:rPr>
-        <w:t xml:space="preserve"> con buscador </w:t>
-      </w:r>
-    </w:p>
-    <w:p>
-      <w:pPr>
-        <w:pStyle w:val="Prrafodelista"/>
-        <w:numPr>
-          <w:ilvl w:val="1"/>
-          <w:numId w:val="1"/>
-        </w:numPr>
-        <w:rPr>
-          <w:color w:val="000000" w:themeColor="text1"/>
-        </w:rPr>
-      </w:pPr>
-      <w:proofErr w:type="spellStart"/>
-      <w:r>
-        <w:rPr>
-          <w:color w:val="000000" w:themeColor="text1"/>
-        </w:rPr>
-        <w:t>Galeria</w:t>
-      </w:r>
-      <w:proofErr w:type="spellEnd"/>
-      <w:r>
-        <w:rPr>
-          <w:color w:val="000000" w:themeColor="text1"/>
-        </w:rPr>
-        <w:t xml:space="preserve"> – imagen</w:t>
-      </w:r>
-    </w:p>
-    <w:p>
-      <w:pPr>
-        <w:pStyle w:val="Prrafodelista"/>
-        <w:numPr>
-          <w:ilvl w:val="2"/>
-          <w:numId w:val="1"/>
-        </w:numPr>
-        <w:rPr>
-          <w:color w:val="000000" w:themeColor="text1"/>
-        </w:rPr>
-      </w:pPr>
-      <w:r>
-        <w:rPr>
-          <w:color w:val="000000" w:themeColor="text1"/>
-        </w:rPr>
-        <w:t xml:space="preserve"> (e-</w:t>
-      </w:r>
-      <w:proofErr w:type="spellStart"/>
-      <w:r>
-        <w:rPr>
-          <w:color w:val="000000" w:themeColor="text1"/>
-        </w:rPr>
-        <w:t>commerce</w:t>
-      </w:r>
-      <w:proofErr w:type="spellEnd"/>
-      <w:r>
-        <w:rPr>
-          <w:color w:val="000000" w:themeColor="text1"/>
-        </w:rPr>
-        <w:t xml:space="preserve"> “carrito de compra”)</w:t>
+          <w:numId w:val="3"/>
+        </w:numPr>
+        <w:rPr>
+          <w:color w:val="000000" w:themeColor="text1"/>
+        </w:rPr>
+      </w:pPr>
+      <w:r>
+        <w:rPr>
+          <w:color w:val="000000" w:themeColor="text1"/>
+        </w:rPr>
+        <w:t xml:space="preserve">Después de que el usuario se registre y ingrese a la aplicación tendrá acceso aun pagina mas detallada donde se pondrán mas funcionalidades (el catalogo completo y/o añadir mascotas para adopción y/o venta) </w:t>
+      </w:r>
+    </w:p>
+    <w:p>
+      <w:pPr>
+        <w:rPr>
+          <w:color w:val="FF0000"/>
+        </w:rPr>
+      </w:pPr>
+      <w:r>
+        <w:rPr>
+          <w:color w:val="FF0000"/>
+        </w:rPr>
+        <w:t>Sprint</w:t>
+      </w:r>
+      <w:r>
+        <w:rPr>
+          <w:color w:val="FF0000"/>
+        </w:rPr>
+        <w:t xml:space="preserve"> -2.</w:t>
+      </w:r>
+    </w:p>
+    <w:p>
+      <w:pPr>
+        <w:rPr>
+          <w:color w:val="FF0000"/>
+        </w:rPr>
+      </w:pPr>
+      <w:r>
+        <w:rPr>
+          <w:color w:val="FF0000"/>
+        </w:rPr>
+        <w:t>Sprint</w:t>
+      </w:r>
+      <w:r>
+        <w:rPr>
+          <w:color w:val="FF0000"/>
+        </w:rPr>
+        <w:t xml:space="preserve"> -3.</w:t>
+      </w:r>
+    </w:p>
+    <w:p>
+      <w:pPr>
+        <w:rPr>
+          <w:color w:val="FF0000"/>
+        </w:rPr>
+      </w:pPr>
+      <w:r>
+        <w:rPr>
+          <w:color w:val="FF0000"/>
+        </w:rPr>
+        <w:t>Sprint</w:t>
+      </w:r>
+      <w:r>
+        <w:rPr>
+          <w:color w:val="FF0000"/>
+        </w:rPr>
+        <w:t xml:space="preserve"> -4.</w:t>
+      </w:r>
+    </w:p>
+    <w:p>
+      <w:pPr>
+        <w:rPr>
+          <w:color w:val="FF0000"/>
+        </w:rPr>
+      </w:pPr>
+      <w:r>
+        <w:rPr>
+          <w:color w:val="FF0000"/>
+        </w:rPr>
+        <w:t>Sprint</w:t>
+      </w:r>
+      <w:r>
+        <w:rPr>
+          <w:color w:val="FF0000"/>
+        </w:rPr>
+        <w:t xml:space="preserve"> -5.</w:t>
       </w:r>
     </w:p>
     <w:sectPr>
@@ -951,6 +1426,96 @@
     </w:lvl>
   </w:abstractNum>
   <w:abstractNum w:abstractNumId="1" w15:restartNumberingAfterBreak="0">
+    <w:nsid w:val="2AD272AC"/>
+    <w:multiLevelType w:val="hybridMultilevel"/>
+    <w:tmpl w:val="7696E08C"/>
+    <w:lvl w:ilvl="0" w:tplc="DC6EFBFA">
+      <w:start w:val="1"/>
+      <w:numFmt w:val="decimal"/>
+      <w:lvlText w:val="%1."/>
+      <w:lvlJc w:val="left"/>
+      <w:pPr>
+        <w:ind w:left="1065" w:hanging="360"/>
+      </w:pPr>
+      <w:rPr>
+        <w:rFonts w:hint="default"/>
+        <w:color w:val="000000" w:themeColor="text1"/>
+      </w:rPr>
+    </w:lvl>
+    <w:lvl w:ilvl="1" w:tplc="240A0019">
+      <w:start w:val="1"/>
+      <w:numFmt w:val="lowerLetter"/>
+      <w:lvlText w:val="%2."/>
+      <w:lvlJc w:val="left"/>
+      <w:pPr>
+        <w:ind w:left="1785" w:hanging="360"/>
+      </w:pPr>
+    </w:lvl>
+    <w:lvl w:ilvl="2" w:tplc="240A001B" w:tentative="1">
+      <w:start w:val="1"/>
+      <w:numFmt w:val="lowerRoman"/>
+      <w:lvlText w:val="%3."/>
+      <w:lvlJc w:val="right"/>
+      <w:pPr>
+        <w:ind w:left="2505" w:hanging="180"/>
+      </w:pPr>
+    </w:lvl>
+    <w:lvl w:ilvl="3" w:tplc="240A000F" w:tentative="1">
+      <w:start w:val="1"/>
+      <w:numFmt w:val="decimal"/>
+      <w:lvlText w:val="%4."/>
+      <w:lvlJc w:val="left"/>
+      <w:pPr>
+        <w:ind w:left="3225" w:hanging="360"/>
+      </w:pPr>
+    </w:lvl>
+    <w:lvl w:ilvl="4" w:tplc="240A0019" w:tentative="1">
+      <w:start w:val="1"/>
+      <w:numFmt w:val="lowerLetter"/>
+      <w:lvlText w:val="%5."/>
+      <w:lvlJc w:val="left"/>
+      <w:pPr>
+        <w:ind w:left="3945" w:hanging="360"/>
+      </w:pPr>
+    </w:lvl>
+    <w:lvl w:ilvl="5" w:tplc="240A001B" w:tentative="1">
+      <w:start w:val="1"/>
+      <w:numFmt w:val="lowerRoman"/>
+      <w:lvlText w:val="%6."/>
+      <w:lvlJc w:val="right"/>
+      <w:pPr>
+        <w:ind w:left="4665" w:hanging="180"/>
+      </w:pPr>
+    </w:lvl>
+    <w:lvl w:ilvl="6" w:tplc="240A000F" w:tentative="1">
+      <w:start w:val="1"/>
+      <w:numFmt w:val="decimal"/>
+      <w:lvlText w:val="%7."/>
+      <w:lvlJc w:val="left"/>
+      <w:pPr>
+        <w:ind w:left="5385" w:hanging="360"/>
+      </w:pPr>
+    </w:lvl>
+    <w:lvl w:ilvl="7" w:tplc="240A0019" w:tentative="1">
+      <w:start w:val="1"/>
+      <w:numFmt w:val="lowerLetter"/>
+      <w:lvlText w:val="%8."/>
+      <w:lvlJc w:val="left"/>
+      <w:pPr>
+        <w:ind w:left="6105" w:hanging="360"/>
+      </w:pPr>
+    </w:lvl>
+    <w:lvl w:ilvl="8" w:tplc="240A001B" w:tentative="1">
+      <w:start w:val="1"/>
+      <w:numFmt w:val="lowerRoman"/>
+      <w:lvlText w:val="%9."/>
+      <w:lvlJc w:val="right"/>
+      <w:pPr>
+        <w:ind w:left="6825" w:hanging="180"/>
+      </w:pPr>
+    </w:lvl>
+  </w:abstractNum>
+  <w:abstractNum w:abstractNumId="2" w15:restartNumberingAfterBreak="0">
     <w:nsid w:val="756B6CE5"/>
     <w:multiLevelType w:val="hybridMultilevel"/>
     <w:tmpl w:val="A6720064"/>
@@ -1067,6 +1632,9 @@
     <w:abstractNumId w:val="0"/>
   </w:num>
   <w:num w:numId="2">
+    <w:abstractNumId w:val="2"/>
+  </w:num>
+  <w:num w:numId="3">
     <w:abstractNumId w:val="1"/>
   </w:num>
 </w:numbering>

</xml_diff>